<commit_message>
Add the users' manual and I am done
</commit_message>
<xml_diff>
--- a/DynamicProgramming/UsersManual.docx
+++ b/DynamicProgramming/UsersManual.docx
@@ -27,18 +27,26 @@
         </w:rPr>
         <w:t>Data Structures and Algorithms II</w:t>
       </w:r>
-    </w:p>
-    <w:p>
-      <w:pPr>
-        <w:rPr>
-          <w:rFonts w:ascii="Times New Roman" w:hAnsi="Times New Roman" w:cs="Times New Roman"/>
-        </w:rPr>
-      </w:pPr>
-      <w:r>
-        <w:rPr>
-          <w:rFonts w:ascii="Times New Roman" w:hAnsi="Times New Roman" w:cs="Times New Roman"/>
-        </w:rPr>
-        <w:t>Project 2</w:t>
+      <w:bookmarkStart w:id="0" w:name="_GoBack"/>
+      <w:bookmarkEnd w:id="0"/>
+    </w:p>
+    <w:p>
+      <w:pPr>
+        <w:rPr>
+          <w:rFonts w:ascii="Times New Roman" w:hAnsi="Times New Roman" w:cs="Times New Roman"/>
+        </w:rPr>
+      </w:pPr>
+      <w:r>
+        <w:rPr>
+          <w:rFonts w:ascii="Times New Roman" w:hAnsi="Times New Roman" w:cs="Times New Roman"/>
+        </w:rPr>
+        <w:t xml:space="preserve">Project </w:t>
+      </w:r>
+      <w:r>
+        <w:rPr>
+          <w:rFonts w:ascii="Times New Roman" w:hAnsi="Times New Roman" w:cs="Times New Roman"/>
+        </w:rPr>
+        <w:t>5</w:t>
       </w:r>
     </w:p>
     <w:p>
@@ -69,7 +77,27 @@
           <w:sz w:val="24"/>
           <w:szCs w:val="24"/>
         </w:rPr>
-        <w:t>Queueing Theory</w:t>
+        <w:t>Dynamic Programming</w:t>
+      </w:r>
+    </w:p>
+    <w:p>
+      <w:pPr>
+        <w:jc w:val="center"/>
+        <w:rPr>
+          <w:rFonts w:ascii="Times New Roman" w:hAnsi="Times New Roman" w:cs="Times New Roman"/>
+          <w:i/>
+          <w:sz w:val="24"/>
+          <w:szCs w:val="24"/>
+        </w:rPr>
+      </w:pPr>
+      <w:r>
+        <w:rPr>
+          <w:rFonts w:ascii="Times New Roman" w:hAnsi="Times New Roman" w:cs="Times New Roman"/>
+          <w:i/>
+          <w:sz w:val="24"/>
+          <w:szCs w:val="24"/>
+        </w:rPr>
+        <w:t>(Longest Common Subsequence)</w:t>
       </w:r>
     </w:p>
     <w:p>
@@ -251,7 +279,7 @@
         <w:rPr>
           <w:rFonts w:ascii="Times New Roman" w:hAnsi="Times New Roman" w:cs="Times New Roman"/>
         </w:rPr>
-        <w:t>Main.c</w:t>
+        <w:t>Makefile</w:t>
       </w:r>
       <w:proofErr w:type="spellEnd"/>
     </w:p>
@@ -271,7 +299,7 @@
         <w:rPr>
           <w:rFonts w:ascii="Times New Roman" w:hAnsi="Times New Roman" w:cs="Times New Roman"/>
         </w:rPr>
-        <w:t>Priority.c</w:t>
+        <w:t>Main.c</w:t>
       </w:r>
       <w:proofErr w:type="spellEnd"/>
     </w:p>
@@ -291,7 +319,13 @@
         <w:rPr>
           <w:rFonts w:ascii="Times New Roman" w:hAnsi="Times New Roman" w:cs="Times New Roman"/>
         </w:rPr>
-        <w:t>Model.c</w:t>
+        <w:t>Similarity</w:t>
+      </w:r>
+      <w:r>
+        <w:rPr>
+          <w:rFonts w:ascii="Times New Roman" w:hAnsi="Times New Roman" w:cs="Times New Roman"/>
+        </w:rPr>
+        <w:t>.c</w:t>
       </w:r>
       <w:proofErr w:type="spellEnd"/>
     </w:p>
@@ -311,7 +345,13 @@
         <w:rPr>
           <w:rFonts w:ascii="Times New Roman" w:hAnsi="Times New Roman" w:cs="Times New Roman"/>
         </w:rPr>
-        <w:t>Queue.c</w:t>
+        <w:t>Lcs</w:t>
+      </w:r>
+      <w:r>
+        <w:rPr>
+          <w:rFonts w:ascii="Times New Roman" w:hAnsi="Times New Roman" w:cs="Times New Roman"/>
+        </w:rPr>
+        <w:t>.c</w:t>
       </w:r>
       <w:proofErr w:type="spellEnd"/>
     </w:p>
@@ -331,7 +371,7 @@
         <w:rPr>
           <w:rFonts w:ascii="Times New Roman" w:hAnsi="Times New Roman" w:cs="Times New Roman"/>
         </w:rPr>
-        <w:t>Priority.h</w:t>
+        <w:t>Similarity.h</w:t>
       </w:r>
       <w:proofErr w:type="spellEnd"/>
     </w:p>
@@ -351,7 +391,7 @@
         <w:rPr>
           <w:rFonts w:ascii="Times New Roman" w:hAnsi="Times New Roman" w:cs="Times New Roman"/>
         </w:rPr>
-        <w:t>Queue.h</w:t>
+        <w:t>Lcs.h</w:t>
       </w:r>
       <w:proofErr w:type="spellEnd"/>
     </w:p>
@@ -366,14 +406,12 @@
           <w:rFonts w:ascii="Times New Roman" w:hAnsi="Times New Roman" w:cs="Times New Roman"/>
         </w:rPr>
       </w:pPr>
-      <w:proofErr w:type="spellStart"/>
-      <w:r>
-        <w:rPr>
-          <w:rFonts w:ascii="Times New Roman" w:hAnsi="Times New Roman" w:cs="Times New Roman"/>
-        </w:rPr>
-        <w:t>Model.h</w:t>
-      </w:r>
-      <w:proofErr w:type="spellEnd"/>
+      <w:r>
+        <w:rPr>
+          <w:rFonts w:ascii="Times New Roman" w:hAnsi="Times New Roman" w:cs="Times New Roman"/>
+        </w:rPr>
+        <w:t>twoSequences.txt</w:t>
+      </w:r>
     </w:p>
     <w:p>
       <w:pPr>
@@ -386,14 +424,12 @@
           <w:rFonts w:ascii="Times New Roman" w:hAnsi="Times New Roman" w:cs="Times New Roman"/>
         </w:rPr>
       </w:pPr>
-      <w:proofErr w:type="spellStart"/>
-      <w:r>
-        <w:rPr>
-          <w:rFonts w:ascii="Times New Roman" w:hAnsi="Times New Roman" w:cs="Times New Roman"/>
-        </w:rPr>
-        <w:t>Makefile</w:t>
-      </w:r>
-      <w:proofErr w:type="spellEnd"/>
+      <w:r>
+        <w:rPr>
+          <w:rFonts w:ascii="Times New Roman" w:hAnsi="Times New Roman" w:cs="Times New Roman"/>
+        </w:rPr>
+        <w:t>multipleSequences.txt</w:t>
+      </w:r>
     </w:p>
     <w:p>
       <w:pPr>
@@ -465,6 +501,86 @@
     </w:p>
     <w:p>
       <w:pPr>
+        <w:ind w:left="360"/>
+        <w:rPr>
+          <w:rFonts w:ascii="Times New Roman" w:hAnsi="Times New Roman" w:cs="Times New Roman"/>
+          <w:b/>
+        </w:rPr>
+      </w:pPr>
+      <w:r>
+        <w:rPr>
+          <w:rFonts w:ascii="Times New Roman" w:hAnsi="Times New Roman" w:cs="Times New Roman"/>
+          <w:b/>
+        </w:rPr>
+        <w:t>(Remember: twoSequences.txt and multipleSequences.txt must in the UNIX format with 1 Byte for newline character</w:t>
+      </w:r>
+      <w:proofErr w:type="gramStart"/>
+      <w:r>
+        <w:rPr>
+          <w:rFonts w:ascii="Times New Roman" w:hAnsi="Times New Roman" w:cs="Times New Roman"/>
+          <w:b/>
+        </w:rPr>
+        <w:t xml:space="preserve">. </w:t>
+      </w:r>
+      <w:proofErr w:type="gramEnd"/>
+      <w:r>
+        <w:rPr>
+          <w:rFonts w:ascii="Times New Roman" w:hAnsi="Times New Roman" w:cs="Times New Roman"/>
+          <w:b/>
+        </w:rPr>
+        <w:t xml:space="preserve">The two files must be present in the same directory as the </w:t>
+      </w:r>
+      <w:proofErr w:type="spellStart"/>
+      <w:r>
+        <w:rPr>
+          <w:rFonts w:ascii="Times New Roman" w:hAnsi="Times New Roman" w:cs="Times New Roman"/>
+          <w:b/>
+        </w:rPr>
+        <w:t>Makefile</w:t>
+      </w:r>
+      <w:proofErr w:type="spellEnd"/>
+      <w:r>
+        <w:rPr>
+          <w:rFonts w:ascii="Times New Roman" w:hAnsi="Times New Roman" w:cs="Times New Roman"/>
+          <w:b/>
+        </w:rPr>
+        <w:t xml:space="preserve"> for proper functioning</w:t>
+      </w:r>
+      <w:proofErr w:type="gramStart"/>
+      <w:r>
+        <w:rPr>
+          <w:rFonts w:ascii="Times New Roman" w:hAnsi="Times New Roman" w:cs="Times New Roman"/>
+          <w:b/>
+        </w:rPr>
+        <w:t xml:space="preserve">. </w:t>
+      </w:r>
+      <w:proofErr w:type="gramEnd"/>
+      <w:r>
+        <w:rPr>
+          <w:rFonts w:ascii="Times New Roman" w:hAnsi="Times New Roman" w:cs="Times New Roman"/>
+          <w:b/>
+        </w:rPr>
+        <w:t xml:space="preserve">To use a Windows generated .txt files, change the #define NL </w:t>
+      </w:r>
+      <w:proofErr w:type="gramStart"/>
+      <w:r>
+        <w:rPr>
+          <w:rFonts w:ascii="Times New Roman" w:hAnsi="Times New Roman" w:cs="Times New Roman"/>
+          <w:b/>
+        </w:rPr>
+        <w:t>1  to</w:t>
+      </w:r>
+      <w:proofErr w:type="gramEnd"/>
+      <w:r>
+        <w:rPr>
+          <w:rFonts w:ascii="Times New Roman" w:hAnsi="Times New Roman" w:cs="Times New Roman"/>
+          <w:b/>
+        </w:rPr>
+        <w:t xml:space="preserve"> #define NL 2 to represent a newline using 2 Bytes as is done by Windows for CR and LF)</w:t>
+      </w:r>
+    </w:p>
+    <w:p>
+      <w:pPr>
         <w:pStyle w:val="ListParagraph"/>
         <w:numPr>
           <w:ilvl w:val="0"/>
@@ -487,12 +603,34 @@
         </w:rPr>
         <w:t>“./</w:t>
       </w:r>
+      <w:proofErr w:type="spellStart"/>
       <w:proofErr w:type="gramEnd"/>
       <w:r>
         <w:rPr>
           <w:rFonts w:ascii="Times New Roman" w:hAnsi="Times New Roman" w:cs="Times New Roman"/>
         </w:rPr>
-        <w:t xml:space="preserve">tree” to execute the executable named “tree” created in the same directory. </w:t>
+        <w:t>dp</w:t>
+      </w:r>
+      <w:proofErr w:type="spellEnd"/>
+      <w:r>
+        <w:rPr>
+          <w:rFonts w:ascii="Times New Roman" w:hAnsi="Times New Roman" w:cs="Times New Roman"/>
+        </w:rPr>
+        <w:t>” to execute the executable named “</w:t>
+      </w:r>
+      <w:proofErr w:type="spellStart"/>
+      <w:r>
+        <w:rPr>
+          <w:rFonts w:ascii="Times New Roman" w:hAnsi="Times New Roman" w:cs="Times New Roman"/>
+        </w:rPr>
+        <w:t>dp</w:t>
+      </w:r>
+      <w:proofErr w:type="spellEnd"/>
+      <w:r>
+        <w:rPr>
+          <w:rFonts w:ascii="Times New Roman" w:hAnsi="Times New Roman" w:cs="Times New Roman"/>
+        </w:rPr>
+        <w:t xml:space="preserve">” created in the same directory. </w:t>
       </w:r>
       <w:r>
         <w:rPr>
@@ -536,20 +674,7 @@
         <w:rPr>
           <w:rFonts w:ascii="Times New Roman" w:hAnsi="Times New Roman" w:cs="Times New Roman"/>
         </w:rPr>
-        <w:t xml:space="preserve">Type in the values for the different parameters of the program such as </w:t>
-      </w:r>
-      <w:r>
-        <w:rPr>
-          <w:rFonts w:ascii="Times New Roman" w:hAnsi="Times New Roman" w:cs="Times New Roman"/>
-          <w:i/>
-        </w:rPr>
-        <w:t xml:space="preserve">n, lambda, mu and total servers, </w:t>
-      </w:r>
-      <w:r>
-        <w:rPr>
-          <w:rFonts w:ascii="Times New Roman" w:hAnsi="Times New Roman" w:cs="Times New Roman"/>
-        </w:rPr>
-        <w:t xml:space="preserve">as instructed by the program itself. </w:t>
+        <w:t>This program does not require any user input.</w:t>
       </w:r>
     </w:p>
     <w:p>
@@ -579,404 +704,424 @@
         <w:rPr>
           <w:rFonts w:ascii="Times New Roman" w:hAnsi="Times New Roman" w:cs="Times New Roman"/>
         </w:rPr>
+        <w:lastRenderedPageBreak/>
         <w:t xml:space="preserve">All the output will go to the standard output, no relevant external files will be created during the runtime of the program. </w:t>
       </w:r>
-    </w:p>
-    <w:p>
-      <w:pPr>
-        <w:ind w:left="360"/>
-        <w:rPr>
-          <w:rFonts w:ascii="Times New Roman" w:hAnsi="Times New Roman" w:cs="Times New Roman"/>
-        </w:rPr>
-      </w:pPr>
-      <w:r>
-        <w:rPr>
-          <w:rFonts w:ascii="Times New Roman" w:hAnsi="Times New Roman" w:cs="Times New Roman"/>
-        </w:rPr>
-        <w:t>The output of the program might look like the following:</w:t>
-      </w:r>
-    </w:p>
-    <w:p>
-      <w:pPr>
-        <w:ind w:left="360"/>
-        <w:rPr>
-          <w:rFonts w:ascii="Times New Roman" w:hAnsi="Times New Roman" w:cs="Times New Roman"/>
-        </w:rPr>
-      </w:pPr>
-      <w:r>
-        <w:rPr>
-          <w:rFonts w:ascii="Times New Roman" w:hAnsi="Times New Roman" w:cs="Times New Roman"/>
-        </w:rPr>
-        <w:t>(</w:t>
-      </w:r>
-      <w:r>
-        <w:rPr>
-          <w:rFonts w:ascii="Times New Roman" w:hAnsi="Times New Roman" w:cs="Times New Roman"/>
-          <w:b/>
-        </w:rPr>
-        <w:t>NOTE:</w:t>
-      </w:r>
-      <w:r>
-        <w:rPr>
-          <w:rFonts w:ascii="Times New Roman" w:hAnsi="Times New Roman" w:cs="Times New Roman"/>
-        </w:rPr>
-        <w:t xml:space="preserve"> The program will log its activities briefly as it performs the simulation. Do not freak </w:t>
-      </w:r>
-      <w:proofErr w:type="gramStart"/>
-      <w:r>
-        <w:rPr>
-          <w:rFonts w:ascii="Times New Roman" w:hAnsi="Times New Roman" w:cs="Times New Roman"/>
-        </w:rPr>
-        <w:t>out !</w:t>
-      </w:r>
-      <w:proofErr w:type="gramEnd"/>
-      <w:r>
-        <w:rPr>
-          <w:rFonts w:ascii="Times New Roman" w:hAnsi="Times New Roman" w:cs="Times New Roman"/>
-        </w:rPr>
-        <w:t xml:space="preserve"> The log might look like this</w:t>
-      </w:r>
-      <w:bookmarkStart w:id="0" w:name="_GoBack"/>
-      <w:bookmarkEnd w:id="0"/>
-      <w:r>
-        <w:rPr>
-          <w:rFonts w:ascii="Times New Roman" w:hAnsi="Times New Roman" w:cs="Times New Roman"/>
-        </w:rPr>
-        <w:t>:</w:t>
-      </w:r>
-    </w:p>
-    <w:p>
-      <w:pPr>
-        <w:ind w:left="360"/>
-        <w:rPr>
-          <w:rFonts w:ascii="Times New Roman" w:hAnsi="Times New Roman" w:cs="Times New Roman"/>
-        </w:rPr>
-      </w:pPr>
-      <w:r>
-        <w:rPr>
-          <w:rFonts w:ascii="Times New Roman" w:hAnsi="Times New Roman" w:cs="Times New Roman"/>
-        </w:rPr>
-        <w:lastRenderedPageBreak/>
-        <w:t>Arrival Hit in PQ ...</w:t>
-      </w:r>
-    </w:p>
-    <w:p>
-      <w:pPr>
-        <w:ind w:left="360"/>
-        <w:rPr>
-          <w:rFonts w:ascii="Times New Roman" w:hAnsi="Times New Roman" w:cs="Times New Roman"/>
-        </w:rPr>
-      </w:pPr>
-      <w:r>
-        <w:rPr>
-          <w:rFonts w:ascii="Times New Roman" w:hAnsi="Times New Roman" w:cs="Times New Roman"/>
-        </w:rPr>
-        <w:t>ENQUEUEING to FIFO ...</w:t>
-      </w:r>
-    </w:p>
-    <w:p>
-      <w:pPr>
-        <w:ind w:left="360"/>
-        <w:rPr>
-          <w:rFonts w:ascii="Times New Roman" w:hAnsi="Times New Roman" w:cs="Times New Roman"/>
-        </w:rPr>
-      </w:pPr>
-      <w:r>
-        <w:rPr>
-          <w:rFonts w:ascii="Times New Roman" w:hAnsi="Times New Roman" w:cs="Times New Roman"/>
-        </w:rPr>
-        <w:t>Departure Hit in PQ ...</w:t>
-      </w:r>
-    </w:p>
-    <w:p>
-      <w:pPr>
-        <w:ind w:left="360"/>
-        <w:rPr>
-          <w:rFonts w:ascii="Times New Roman" w:hAnsi="Times New Roman" w:cs="Times New Roman"/>
-        </w:rPr>
-      </w:pPr>
-      <w:r>
-        <w:rPr>
-          <w:rFonts w:ascii="Times New Roman" w:hAnsi="Times New Roman" w:cs="Times New Roman"/>
-        </w:rPr>
-        <w:t>DEQUEUEING from FIFO ...</w:t>
-      </w:r>
-    </w:p>
-    <w:p>
-      <w:pPr>
-        <w:ind w:left="360"/>
-        <w:rPr>
-          <w:rFonts w:ascii="Times New Roman" w:hAnsi="Times New Roman" w:cs="Times New Roman"/>
-        </w:rPr>
-      </w:pPr>
-      <w:r>
-        <w:rPr>
-          <w:rFonts w:ascii="Times New Roman" w:hAnsi="Times New Roman" w:cs="Times New Roman"/>
-        </w:rPr>
-        <w:t>Departure Hit in PQ ...</w:t>
-      </w:r>
-    </w:p>
-    <w:p>
-      <w:pPr>
-        <w:ind w:left="360"/>
-        <w:rPr>
-          <w:rFonts w:ascii="Times New Roman" w:hAnsi="Times New Roman" w:cs="Times New Roman"/>
-        </w:rPr>
-      </w:pPr>
-      <w:r>
-        <w:rPr>
-          <w:rFonts w:ascii="Times New Roman" w:hAnsi="Times New Roman" w:cs="Times New Roman"/>
-        </w:rPr>
-        <w:t>Departure Hit in PQ ...</w:t>
-      </w:r>
-    </w:p>
-    <w:p>
-      <w:pPr>
-        <w:ind w:left="360"/>
-        <w:rPr>
-          <w:rFonts w:ascii="Times New Roman" w:hAnsi="Times New Roman" w:cs="Times New Roman"/>
-        </w:rPr>
-      </w:pPr>
-      <w:r>
-        <w:rPr>
-          <w:rFonts w:ascii="Times New Roman" w:hAnsi="Times New Roman" w:cs="Times New Roman"/>
-        </w:rPr>
-        <w:t>)</w:t>
-      </w:r>
-    </w:p>
-    <w:p>
-      <w:pPr>
-        <w:ind w:left="360"/>
-        <w:rPr>
-          <w:rFonts w:ascii="Times New Roman" w:hAnsi="Times New Roman" w:cs="Times New Roman"/>
-        </w:rPr>
-      </w:pPr>
-      <w:r>
-        <w:rPr>
-          <w:rFonts w:ascii="Times New Roman" w:hAnsi="Times New Roman" w:cs="Times New Roman"/>
-        </w:rPr>
-        <w:t>Results from the Simulation:</w:t>
-      </w:r>
-    </w:p>
-    <w:p>
-      <w:pPr>
-        <w:ind w:left="360"/>
-        <w:rPr>
-          <w:rFonts w:ascii="Times New Roman" w:hAnsi="Times New Roman" w:cs="Times New Roman"/>
-        </w:rPr>
-      </w:pPr>
-      <w:r>
-        <w:rPr>
-          <w:rFonts w:ascii="Times New Roman" w:hAnsi="Times New Roman" w:cs="Times New Roman"/>
+      <w:r>
+        <w:rPr>
+          <w:rFonts w:ascii="Times New Roman" w:hAnsi="Times New Roman" w:cs="Times New Roman"/>
+        </w:rPr>
+        <w:t>The output of the program must in two parts:</w:t>
+      </w:r>
+    </w:p>
+    <w:p>
+      <w:pPr>
+        <w:ind w:left="360"/>
+        <w:rPr>
+          <w:rFonts w:ascii="Times New Roman" w:hAnsi="Times New Roman" w:cs="Times New Roman"/>
+        </w:rPr>
+      </w:pPr>
+      <w:r>
+        <w:rPr>
+          <w:rFonts w:ascii="Times New Roman" w:hAnsi="Times New Roman" w:cs="Times New Roman"/>
+        </w:rPr>
+        <w:t>Part 1 and Part 2 as following:</w:t>
+      </w:r>
+    </w:p>
+    <w:p>
+      <w:pPr>
+        <w:ind w:left="360"/>
+        <w:rPr>
+          <w:rFonts w:ascii="Consolas" w:hAnsi="Consolas" w:cs="Times New Roman"/>
+        </w:rPr>
+      </w:pPr>
+      <w:r>
+        <w:rPr>
+          <w:rFonts w:ascii="Consolas" w:hAnsi="Consolas" w:cs="Times New Roman"/>
+        </w:rPr>
+        <w:t>PART 1</w:t>
+      </w:r>
+    </w:p>
+    <w:p>
+      <w:pPr>
+        <w:ind w:left="360"/>
+        <w:rPr>
+          <w:rFonts w:ascii="Consolas" w:hAnsi="Consolas" w:cs="Times New Roman"/>
+        </w:rPr>
+      </w:pPr>
+    </w:p>
+    <w:p>
+      <w:pPr>
+        <w:ind w:left="360"/>
+        <w:rPr>
+          <w:rFonts w:ascii="Consolas" w:hAnsi="Consolas" w:cs="Times New Roman"/>
+        </w:rPr>
+      </w:pPr>
+      <w:r>
+        <w:rPr>
+          <w:rFonts w:ascii="Consolas" w:hAnsi="Consolas" w:cs="Times New Roman"/>
+        </w:rPr>
+        <w:t>Reading local file: twoSequences.txt</w:t>
+      </w:r>
+    </w:p>
+    <w:p>
+      <w:pPr>
+        <w:ind w:left="360"/>
+        <w:rPr>
+          <w:rFonts w:ascii="Consolas" w:hAnsi="Consolas" w:cs="Times New Roman"/>
+        </w:rPr>
+      </w:pPr>
+    </w:p>
+    <w:p>
+      <w:pPr>
+        <w:ind w:left="360"/>
+        <w:rPr>
+          <w:rFonts w:ascii="Consolas" w:hAnsi="Consolas" w:cs="Times New Roman"/>
+        </w:rPr>
+      </w:pPr>
+      <w:r>
+        <w:rPr>
+          <w:rFonts w:ascii="Consolas" w:hAnsi="Consolas" w:cs="Times New Roman"/>
+        </w:rPr>
+        <w:t xml:space="preserve">String 1: </w:t>
+      </w:r>
+      <w:proofErr w:type="spellStart"/>
+      <w:r>
+        <w:rPr>
+          <w:rFonts w:ascii="Consolas" w:hAnsi="Consolas" w:cs="Times New Roman"/>
+        </w:rPr>
+        <w:t>chocolateclvpk</w:t>
+      </w:r>
+      <w:proofErr w:type="spellEnd"/>
+    </w:p>
+    <w:p>
+      <w:pPr>
+        <w:ind w:left="360"/>
+        <w:rPr>
+          <w:rFonts w:ascii="Consolas" w:hAnsi="Consolas" w:cs="Times New Roman"/>
+        </w:rPr>
+      </w:pPr>
+      <w:r>
+        <w:rPr>
+          <w:rFonts w:ascii="Consolas" w:hAnsi="Consolas" w:cs="Times New Roman"/>
+        </w:rPr>
+        <w:t xml:space="preserve">String 2: </w:t>
+      </w:r>
+      <w:proofErr w:type="spellStart"/>
+      <w:r>
+        <w:rPr>
+          <w:rFonts w:ascii="Consolas" w:hAnsi="Consolas" w:cs="Times New Roman"/>
+        </w:rPr>
+        <w:t>colldegeclavpelk</w:t>
+      </w:r>
+      <w:proofErr w:type="spellEnd"/>
+    </w:p>
+    <w:p>
+      <w:pPr>
+        <w:ind w:left="360"/>
+        <w:rPr>
+          <w:rFonts w:ascii="Consolas" w:hAnsi="Consolas" w:cs="Times New Roman"/>
+        </w:rPr>
+      </w:pPr>
+      <w:r>
+        <w:rPr>
+          <w:rFonts w:ascii="Consolas" w:hAnsi="Consolas" w:cs="Times New Roman"/>
+        </w:rPr>
+        <w:t>Length of LCS: 9</w:t>
+      </w:r>
+    </w:p>
+    <w:p>
+      <w:pPr>
+        <w:ind w:left="360"/>
+        <w:rPr>
+          <w:rFonts w:ascii="Consolas" w:hAnsi="Consolas" w:cs="Times New Roman"/>
+        </w:rPr>
+      </w:pPr>
+      <w:r>
+        <w:rPr>
+          <w:rFonts w:ascii="Consolas" w:hAnsi="Consolas" w:cs="Times New Roman"/>
+        </w:rPr>
+        <w:t xml:space="preserve">LCS: </w:t>
+      </w:r>
+      <w:proofErr w:type="spellStart"/>
+      <w:r>
+        <w:rPr>
+          <w:rFonts w:ascii="Consolas" w:hAnsi="Consolas" w:cs="Times New Roman"/>
+        </w:rPr>
+        <w:t>coleclvpk</w:t>
+      </w:r>
+      <w:proofErr w:type="spellEnd"/>
+    </w:p>
+    <w:p>
+      <w:pPr>
+        <w:ind w:left="360"/>
+        <w:rPr>
+          <w:rFonts w:ascii="Consolas" w:hAnsi="Consolas" w:cs="Times New Roman"/>
+        </w:rPr>
+      </w:pPr>
+    </w:p>
+    <w:p>
+      <w:pPr>
+        <w:ind w:left="360"/>
+        <w:rPr>
+          <w:rFonts w:ascii="Consolas" w:hAnsi="Consolas" w:cs="Times New Roman"/>
+        </w:rPr>
+      </w:pPr>
+      <w:r>
+        <w:rPr>
+          <w:rFonts w:ascii="Consolas" w:hAnsi="Consolas" w:cs="Times New Roman"/>
+        </w:rPr>
+        <w:t>PART 2</w:t>
+      </w:r>
+    </w:p>
+    <w:p>
+      <w:pPr>
+        <w:ind w:left="360"/>
+        <w:rPr>
+          <w:rFonts w:ascii="Consolas" w:hAnsi="Consolas" w:cs="Times New Roman"/>
+        </w:rPr>
+      </w:pPr>
+    </w:p>
+    <w:p>
+      <w:pPr>
+        <w:ind w:left="360"/>
+        <w:rPr>
+          <w:rFonts w:ascii="Consolas" w:hAnsi="Consolas" w:cs="Times New Roman"/>
+        </w:rPr>
+      </w:pPr>
+      <w:r>
+        <w:rPr>
+          <w:rFonts w:ascii="Consolas" w:hAnsi="Consolas" w:cs="Times New Roman"/>
+        </w:rPr>
+        <w:t>Reading local file: multipleSequences.txt</w:t>
+      </w:r>
+    </w:p>
+    <w:p>
+      <w:pPr>
+        <w:ind w:left="360"/>
+        <w:rPr>
+          <w:rFonts w:ascii="Consolas" w:hAnsi="Consolas" w:cs="Times New Roman"/>
+        </w:rPr>
+      </w:pPr>
+      <w:r>
+        <w:rPr>
+          <w:rFonts w:ascii="Consolas" w:hAnsi="Consolas" w:cs="Times New Roman"/>
+        </w:rPr>
+        <w:t>Performing similarity comparison on all unique pairings: multipleSequences.txt</w:t>
+      </w:r>
+    </w:p>
+    <w:p>
+      <w:pPr>
+        <w:ind w:left="360"/>
+        <w:rPr>
+          <w:rFonts w:ascii="Consolas" w:hAnsi="Consolas" w:cs="Times New Roman"/>
+        </w:rPr>
+      </w:pPr>
+    </w:p>
+    <w:p>
+      <w:pPr>
+        <w:ind w:left="360"/>
+        <w:rPr>
+          <w:rFonts w:ascii="Consolas" w:hAnsi="Consolas" w:cs="Times New Roman"/>
+        </w:rPr>
+      </w:pPr>
+      <w:r>
+        <w:rPr>
+          <w:rFonts w:ascii="Consolas" w:hAnsi="Consolas" w:cs="Times New Roman"/>
+        </w:rPr>
+        <w:t xml:space="preserve">  1 2 3 4 5 6 7</w:t>
+      </w:r>
+    </w:p>
+    <w:p>
+      <w:pPr>
+        <w:ind w:left="360"/>
+        <w:rPr>
+          <w:rFonts w:ascii="Consolas" w:hAnsi="Consolas" w:cs="Times New Roman"/>
+        </w:rPr>
+      </w:pPr>
+      <w:r>
+        <w:rPr>
+          <w:rFonts w:ascii="Consolas" w:hAnsi="Consolas" w:cs="Times New Roman"/>
+        </w:rPr>
+        <w:t xml:space="preserve">1 - M D </w:t>
+      </w:r>
+      <w:proofErr w:type="spellStart"/>
+      <w:r>
+        <w:rPr>
+          <w:rFonts w:ascii="Consolas" w:hAnsi="Consolas" w:cs="Times New Roman"/>
+        </w:rPr>
+        <w:t>D</w:t>
+      </w:r>
+      <w:proofErr w:type="spellEnd"/>
+      <w:r>
+        <w:rPr>
+          <w:rFonts w:ascii="Consolas" w:hAnsi="Consolas" w:cs="Times New Roman"/>
         </w:rPr>
         <w:t xml:space="preserve"> </w:t>
       </w:r>
-      <w:r>
-        <w:rPr>
-          <w:rFonts w:ascii="Times New Roman" w:hAnsi="Times New Roman" w:cs="Times New Roman"/>
-        </w:rPr>
-        <w:tab/>
+      <w:proofErr w:type="spellStart"/>
+      <w:r>
+        <w:rPr>
+          <w:rFonts w:ascii="Consolas" w:hAnsi="Consolas" w:cs="Times New Roman"/>
+        </w:rPr>
+        <w:t>D</w:t>
+      </w:r>
+      <w:proofErr w:type="spellEnd"/>
+      <w:r>
+        <w:rPr>
+          <w:rFonts w:ascii="Consolas" w:hAnsi="Consolas" w:cs="Times New Roman"/>
+        </w:rPr>
         <w:t xml:space="preserve"> </w:t>
       </w:r>
-      <w:r>
-        <w:rPr>
-          <w:rFonts w:ascii="Times New Roman" w:hAnsi="Times New Roman" w:cs="Times New Roman"/>
-        </w:rPr>
-        <w:t>P0:</w:t>
-      </w:r>
-      <w:r>
-        <w:rPr>
-          <w:rFonts w:ascii="Times New Roman" w:hAnsi="Times New Roman" w:cs="Times New Roman"/>
+      <w:proofErr w:type="spellStart"/>
+      <w:r>
+        <w:rPr>
+          <w:rFonts w:ascii="Consolas" w:hAnsi="Consolas" w:cs="Times New Roman"/>
+        </w:rPr>
+        <w:t>D</w:t>
+      </w:r>
+      <w:proofErr w:type="spellEnd"/>
+      <w:r>
+        <w:rPr>
+          <w:rFonts w:ascii="Consolas" w:hAnsi="Consolas" w:cs="Times New Roman"/>
         </w:rPr>
         <w:t xml:space="preserve"> </w:t>
       </w:r>
-      <w:r>
-        <w:rPr>
-          <w:rFonts w:ascii="Times New Roman" w:hAnsi="Times New Roman" w:cs="Times New Roman"/>
-        </w:rPr>
-        <w:t>0.260206</w:t>
-      </w:r>
-    </w:p>
-    <w:p>
-      <w:pPr>
-        <w:ind w:left="360"/>
-        <w:rPr>
-          <w:rFonts w:ascii="Times New Roman" w:hAnsi="Times New Roman" w:cs="Times New Roman"/>
-        </w:rPr>
-      </w:pPr>
-      <w:r>
-        <w:rPr>
-          <w:rFonts w:ascii="Times New Roman" w:hAnsi="Times New Roman" w:cs="Times New Roman"/>
-        </w:rPr>
-        <w:t xml:space="preserve">        W: 0.546402</w:t>
-      </w:r>
-    </w:p>
-    <w:p>
-      <w:pPr>
-        <w:ind w:left="360"/>
-        <w:rPr>
-          <w:rFonts w:ascii="Times New Roman" w:hAnsi="Times New Roman" w:cs="Times New Roman"/>
-        </w:rPr>
-      </w:pPr>
-      <w:r>
-        <w:rPr>
-          <w:rFonts w:ascii="Times New Roman" w:hAnsi="Times New Roman" w:cs="Times New Roman"/>
-        </w:rPr>
-        <w:t xml:space="preserve">        </w:t>
-      </w:r>
-      <w:proofErr w:type="spellStart"/>
-      <w:r>
-        <w:rPr>
-          <w:rFonts w:ascii="Times New Roman" w:hAnsi="Times New Roman" w:cs="Times New Roman"/>
-        </w:rPr>
-        <w:t>Wq</w:t>
-      </w:r>
-      <w:proofErr w:type="spellEnd"/>
-      <w:r>
-        <w:rPr>
-          <w:rFonts w:ascii="Times New Roman" w:hAnsi="Times New Roman" w:cs="Times New Roman"/>
-        </w:rPr>
-        <w:t>: 0.078687</w:t>
-      </w:r>
-    </w:p>
-    <w:p>
-      <w:pPr>
-        <w:ind w:left="360"/>
-        <w:rPr>
-          <w:rFonts w:ascii="Times New Roman" w:hAnsi="Times New Roman" w:cs="Times New Roman"/>
-        </w:rPr>
-      </w:pPr>
-      <w:r>
-        <w:rPr>
-          <w:rFonts w:ascii="Times New Roman" w:hAnsi="Times New Roman" w:cs="Times New Roman"/>
-        </w:rPr>
-        <w:t xml:space="preserve">        rho: 0.504472</w:t>
-      </w:r>
-    </w:p>
-    <w:p>
-      <w:pPr>
-        <w:ind w:left="360"/>
-        <w:rPr>
-          <w:rFonts w:ascii="Times New Roman" w:hAnsi="Times New Roman" w:cs="Times New Roman"/>
-        </w:rPr>
-      </w:pPr>
-      <w:r>
-        <w:rPr>
-          <w:rFonts w:ascii="Times New Roman" w:hAnsi="Times New Roman" w:cs="Times New Roman"/>
-        </w:rPr>
-        <w:t>Results from the Analytical Calculations:</w:t>
-      </w:r>
-    </w:p>
-    <w:p>
-      <w:pPr>
-        <w:ind w:left="360"/>
-        <w:rPr>
-          <w:rFonts w:ascii="Times New Roman" w:hAnsi="Times New Roman" w:cs="Times New Roman"/>
-        </w:rPr>
-      </w:pPr>
-      <w:r>
-        <w:rPr>
-          <w:rFonts w:ascii="Times New Roman" w:hAnsi="Times New Roman" w:cs="Times New Roman"/>
-        </w:rPr>
-        <w:t xml:space="preserve">        P0: 0.500000</w:t>
-      </w:r>
-    </w:p>
-    <w:p>
-      <w:pPr>
-        <w:ind w:left="360"/>
-        <w:rPr>
-          <w:rFonts w:ascii="Times New Roman" w:hAnsi="Times New Roman" w:cs="Times New Roman"/>
-        </w:rPr>
-      </w:pPr>
-      <w:r>
-        <w:rPr>
-          <w:rFonts w:ascii="Times New Roman" w:hAnsi="Times New Roman" w:cs="Times New Roman"/>
-        </w:rPr>
-        <w:t xml:space="preserve">        L: 0.750000</w:t>
-      </w:r>
-    </w:p>
-    <w:p>
-      <w:pPr>
-        <w:ind w:left="360"/>
-        <w:rPr>
-          <w:rFonts w:ascii="Times New Roman" w:hAnsi="Times New Roman" w:cs="Times New Roman"/>
-        </w:rPr>
-      </w:pPr>
-      <w:r>
-        <w:rPr>
-          <w:rFonts w:ascii="Times New Roman" w:hAnsi="Times New Roman" w:cs="Times New Roman"/>
-        </w:rPr>
-        <w:t xml:space="preserve">        W: 0.375000</w:t>
-      </w:r>
-    </w:p>
-    <w:p>
-      <w:pPr>
-        <w:ind w:left="360"/>
-        <w:rPr>
-          <w:rFonts w:ascii="Times New Roman" w:hAnsi="Times New Roman" w:cs="Times New Roman"/>
-        </w:rPr>
-      </w:pPr>
-      <w:r>
-        <w:rPr>
-          <w:rFonts w:ascii="Times New Roman" w:hAnsi="Times New Roman" w:cs="Times New Roman"/>
-        </w:rPr>
-        <w:t xml:space="preserve">        </w:t>
-      </w:r>
-      <w:proofErr w:type="spellStart"/>
-      <w:r>
-        <w:rPr>
-          <w:rFonts w:ascii="Times New Roman" w:hAnsi="Times New Roman" w:cs="Times New Roman"/>
-        </w:rPr>
-        <w:t>Lq</w:t>
-      </w:r>
-      <w:proofErr w:type="spellEnd"/>
-      <w:r>
-        <w:rPr>
-          <w:rFonts w:ascii="Times New Roman" w:hAnsi="Times New Roman" w:cs="Times New Roman"/>
-        </w:rPr>
-        <w:t>: 0.083333</w:t>
-      </w:r>
-    </w:p>
-    <w:p>
-      <w:pPr>
-        <w:ind w:left="360"/>
-        <w:rPr>
-          <w:rFonts w:ascii="Times New Roman" w:hAnsi="Times New Roman" w:cs="Times New Roman"/>
-        </w:rPr>
-      </w:pPr>
-      <w:r>
-        <w:rPr>
-          <w:rFonts w:ascii="Times New Roman" w:hAnsi="Times New Roman" w:cs="Times New Roman"/>
-        </w:rPr>
-        <w:t xml:space="preserve">        </w:t>
-      </w:r>
-      <w:proofErr w:type="spellStart"/>
-      <w:r>
-        <w:rPr>
-          <w:rFonts w:ascii="Times New Roman" w:hAnsi="Times New Roman" w:cs="Times New Roman"/>
-        </w:rPr>
-        <w:t>Wq</w:t>
-      </w:r>
-      <w:proofErr w:type="spellEnd"/>
-      <w:r>
-        <w:rPr>
-          <w:rFonts w:ascii="Times New Roman" w:hAnsi="Times New Roman" w:cs="Times New Roman"/>
-        </w:rPr>
-        <w:t>: 0.041667</w:t>
-      </w:r>
-    </w:p>
-    <w:p>
-      <w:pPr>
-        <w:ind w:left="360"/>
-        <w:rPr>
-          <w:rFonts w:ascii="Times New Roman" w:hAnsi="Times New Roman" w:cs="Times New Roman"/>
-        </w:rPr>
-      </w:pPr>
-      <w:r>
-        <w:rPr>
-          <w:rFonts w:ascii="Times New Roman" w:hAnsi="Times New Roman" w:cs="Times New Roman"/>
-        </w:rPr>
-        <w:t xml:space="preserve">        rho: 0.333333</w:t>
+      <w:proofErr w:type="spellStart"/>
+      <w:r>
+        <w:rPr>
+          <w:rFonts w:ascii="Consolas" w:hAnsi="Consolas" w:cs="Times New Roman"/>
+        </w:rPr>
+        <w:t>D</w:t>
+      </w:r>
+      <w:proofErr w:type="spellEnd"/>
+    </w:p>
+    <w:p>
+      <w:pPr>
+        <w:ind w:left="360"/>
+        <w:rPr>
+          <w:rFonts w:ascii="Consolas" w:hAnsi="Consolas" w:cs="Times New Roman"/>
+        </w:rPr>
+      </w:pPr>
+      <w:r>
+        <w:rPr>
+          <w:rFonts w:ascii="Consolas" w:hAnsi="Consolas" w:cs="Times New Roman"/>
+        </w:rPr>
+        <w:t xml:space="preserve">2 - - M L </w:t>
+      </w:r>
+      <w:proofErr w:type="spellStart"/>
+      <w:r>
+        <w:rPr>
+          <w:rFonts w:ascii="Consolas" w:hAnsi="Consolas" w:cs="Times New Roman"/>
+        </w:rPr>
+        <w:t>L</w:t>
+      </w:r>
+      <w:proofErr w:type="spellEnd"/>
+      <w:r>
+        <w:rPr>
+          <w:rFonts w:ascii="Consolas" w:hAnsi="Consolas" w:cs="Times New Roman"/>
+        </w:rPr>
+        <w:t xml:space="preserve"> D </w:t>
+      </w:r>
+      <w:proofErr w:type="spellStart"/>
+      <w:r>
+        <w:rPr>
+          <w:rFonts w:ascii="Consolas" w:hAnsi="Consolas" w:cs="Times New Roman"/>
+        </w:rPr>
+        <w:t>D</w:t>
+      </w:r>
+      <w:proofErr w:type="spellEnd"/>
+    </w:p>
+    <w:p>
+      <w:pPr>
+        <w:ind w:left="360"/>
+        <w:rPr>
+          <w:rFonts w:ascii="Consolas" w:hAnsi="Consolas" w:cs="Times New Roman"/>
+        </w:rPr>
+      </w:pPr>
+      <w:r>
+        <w:rPr>
+          <w:rFonts w:ascii="Consolas" w:hAnsi="Consolas" w:cs="Times New Roman"/>
+        </w:rPr>
+        <w:t>3 - - - D M L D</w:t>
+      </w:r>
+    </w:p>
+    <w:p>
+      <w:pPr>
+        <w:ind w:left="360"/>
+        <w:rPr>
+          <w:rFonts w:ascii="Consolas" w:hAnsi="Consolas" w:cs="Times New Roman"/>
+        </w:rPr>
+      </w:pPr>
+      <w:r>
+        <w:rPr>
+          <w:rFonts w:ascii="Consolas" w:hAnsi="Consolas" w:cs="Times New Roman"/>
+        </w:rPr>
+        <w:t xml:space="preserve">4 - - - - D </w:t>
+      </w:r>
+      <w:proofErr w:type="spellStart"/>
+      <w:r>
+        <w:rPr>
+          <w:rFonts w:ascii="Consolas" w:hAnsi="Consolas" w:cs="Times New Roman"/>
+        </w:rPr>
+        <w:t>D</w:t>
+      </w:r>
+      <w:proofErr w:type="spellEnd"/>
+      <w:r>
+        <w:rPr>
+          <w:rFonts w:ascii="Consolas" w:hAnsi="Consolas" w:cs="Times New Roman"/>
+        </w:rPr>
+        <w:t xml:space="preserve"> L</w:t>
+      </w:r>
+    </w:p>
+    <w:p>
+      <w:pPr>
+        <w:ind w:left="360"/>
+        <w:rPr>
+          <w:rFonts w:ascii="Consolas" w:hAnsi="Consolas" w:cs="Times New Roman"/>
+        </w:rPr>
+      </w:pPr>
+      <w:r>
+        <w:rPr>
+          <w:rFonts w:ascii="Consolas" w:hAnsi="Consolas" w:cs="Times New Roman"/>
+        </w:rPr>
+        <w:t xml:space="preserve">5 - - - - - D </w:t>
+      </w:r>
+      <w:proofErr w:type="spellStart"/>
+      <w:r>
+        <w:rPr>
+          <w:rFonts w:ascii="Consolas" w:hAnsi="Consolas" w:cs="Times New Roman"/>
+        </w:rPr>
+        <w:t>D</w:t>
+      </w:r>
+      <w:proofErr w:type="spellEnd"/>
+    </w:p>
+    <w:p>
+      <w:pPr>
+        <w:ind w:left="360"/>
+        <w:rPr>
+          <w:rFonts w:ascii="Consolas" w:hAnsi="Consolas" w:cs="Times New Roman"/>
+        </w:rPr>
+      </w:pPr>
+      <w:r>
+        <w:rPr>
+          <w:rFonts w:ascii="Consolas" w:hAnsi="Consolas" w:cs="Times New Roman"/>
+        </w:rPr>
+        <w:t>6 - - - - - - D</w:t>
+      </w:r>
+    </w:p>
+    <w:p>
+      <w:pPr>
+        <w:ind w:left="360"/>
+        <w:rPr>
+          <w:rFonts w:ascii="Consolas" w:hAnsi="Consolas" w:cs="Times New Roman"/>
+        </w:rPr>
+      </w:pPr>
+      <w:r>
+        <w:rPr>
+          <w:rFonts w:ascii="Consolas" w:hAnsi="Consolas" w:cs="Times New Roman"/>
+        </w:rPr>
+        <w:t>7 - - - - - - -</w:t>
       </w:r>
     </w:p>
     <w:sectPr>

</xml_diff>